<commit_message>
Added my App Idea
</commit_message>
<xml_diff>
--- a/Documentation/Ideas.docx
+++ b/Documentation/Ideas.docx
@@ -7,12 +7,10 @@
         <w:t xml:space="preserve">Please insert </w:t>
       </w:r>
       <w:proofErr w:type="spellStart"/>
-      <w:proofErr w:type="gramStart"/>
       <w:r>
         <w:t>you</w:t>
       </w:r>
       <w:proofErr w:type="spellEnd"/>
-      <w:proofErr w:type="gramEnd"/>
       <w:r>
         <w:t xml:space="preserve"> ideas below with sort description as well as the reason to not being chose.</w:t>
       </w:r>
@@ -29,7 +27,7 @@
         <w:pStyle w:val="ListParagraph"/>
         <w:numPr>
           <w:ilvl w:val="0"/>
-          <w:numId w:val="1"/>
+          <w:numId w:val="2"/>
         </w:numPr>
       </w:pPr>
       <w:r>
@@ -41,7 +39,7 @@
         <w:pStyle w:val="ListParagraph"/>
         <w:numPr>
           <w:ilvl w:val="0"/>
-          <w:numId w:val="1"/>
+          <w:numId w:val="2"/>
         </w:numPr>
       </w:pPr>
       <w:r>
@@ -53,19 +51,11 @@
         <w:pStyle w:val="ListParagraph"/>
         <w:numPr>
           <w:ilvl w:val="0"/>
-          <w:numId w:val="1"/>
+          <w:numId w:val="2"/>
         </w:numPr>
       </w:pPr>
       <w:r>
-        <w:t xml:space="preserve">Make life easier for the </w:t>
-      </w:r>
-      <w:proofErr w:type="spellStart"/>
-      <w:r>
-        <w:t>brunel</w:t>
-      </w:r>
-      <w:proofErr w:type="spellEnd"/>
-      <w:r>
-        <w:t xml:space="preserve"> students</w:t>
+        <w:t>Make life easier for the brunel students</w:t>
       </w:r>
     </w:p>
     <w:p>
@@ -73,27 +63,108 @@
         <w:pStyle w:val="ListParagraph"/>
         <w:numPr>
           <w:ilvl w:val="0"/>
-          <w:numId w:val="1"/>
+          <w:numId w:val="2"/>
         </w:numPr>
       </w:pPr>
       <w:r>
-        <w:t xml:space="preserve">It was hard to access </w:t>
-      </w:r>
-      <w:proofErr w:type="spellStart"/>
-      <w:r>
-        <w:t>brunel</w:t>
-      </w:r>
-      <w:proofErr w:type="spellEnd"/>
-      <w:r>
-        <w:t xml:space="preserve"> timetable, so much </w:t>
-      </w:r>
-      <w:proofErr w:type="spellStart"/>
-      <w:r>
-        <w:t>nagivation</w:t>
+        <w:t xml:space="preserve">It was hard to access brunel timetable, so much </w:t>
+      </w:r>
+      <w:r>
+        <w:t>navigation</w:t>
+      </w:r>
+    </w:p>
+    <w:p>
+      <w:pPr>
+        <w:pStyle w:val="ListParagraph"/>
+        <w:ind w:left="1080"/>
+      </w:pPr>
+    </w:p>
+    <w:p>
+      <w:r>
+        <w:t>Franco – Activity Tracker</w:t>
+      </w:r>
+    </w:p>
+    <w:p>
+      <w:pPr>
+        <w:pStyle w:val="ListParagraph"/>
+        <w:numPr>
+          <w:ilvl w:val="0"/>
+          <w:numId w:val="3"/>
+        </w:numPr>
+      </w:pPr>
+      <w:r>
+        <w:t>Tracks where you have visited and the path you took to get there</w:t>
+      </w:r>
+    </w:p>
+    <w:p>
+      <w:pPr>
+        <w:pStyle w:val="ListParagraph"/>
+        <w:numPr>
+          <w:ilvl w:val="0"/>
+          <w:numId w:val="3"/>
+        </w:numPr>
+      </w:pPr>
+      <w:r>
+        <w:t>Will record all of you destinations</w:t>
+      </w:r>
+    </w:p>
+    <w:p>
+      <w:pPr>
+        <w:pStyle w:val="ListParagraph"/>
+        <w:numPr>
+          <w:ilvl w:val="0"/>
+          <w:numId w:val="3"/>
+        </w:numPr>
+      </w:pPr>
+      <w:r>
+        <w:t>Will allow you too reselect previous destination and ask it for a different rout</w:t>
+      </w:r>
+    </w:p>
+    <w:p>
+      <w:pPr>
+        <w:rPr>
+          <w:sz w:val="20"/>
+          <w:szCs w:val="20"/>
+        </w:rPr>
+      </w:pPr>
+      <w:r>
+        <w:rPr>
+          <w:sz w:val="20"/>
+          <w:szCs w:val="20"/>
+        </w:rPr>
+        <w:t>Why we did not choose it</w:t>
+      </w:r>
+    </w:p>
+    <w:p>
+      <w:pPr>
+        <w:pStyle w:val="ListParagraph"/>
+        <w:numPr>
+          <w:ilvl w:val="0"/>
+          <w:numId w:val="3"/>
+        </w:numPr>
+      </w:pPr>
+      <w:r>
+        <w:t>Idea was not very useful</w:t>
       </w:r>
       <w:bookmarkStart w:id="0" w:name="_GoBack"/>
       <w:bookmarkEnd w:id="0"/>
-      <w:proofErr w:type="spellEnd"/>
+    </w:p>
+    <w:p>
+      <w:pPr>
+        <w:pStyle w:val="ListParagraph"/>
+        <w:numPr>
+          <w:ilvl w:val="0"/>
+          <w:numId w:val="3"/>
+        </w:numPr>
+      </w:pPr>
+      <w:r>
+        <w:t>A lot of personal information to be stored</w:t>
+      </w:r>
+    </w:p>
+    <w:p>
+      <w:pPr>
+        <w:pStyle w:val="ListParagraph"/>
+      </w:pPr>
     </w:p>
     <w:sectPr>
       <w:pgSz w:w="11906" w:h="16838"/>
@@ -108,6 +179,232 @@
 <file path=word/numbering.xml><?xml version="1.0" encoding="utf-8"?>
 <w:numbering xmlns:wpc="http://schemas.microsoft.com/office/word/2010/wordprocessingCanvas" xmlns:cx="http://schemas.microsoft.com/office/drawing/2014/chartex" xmlns:cx1="http://schemas.microsoft.com/office/drawing/2015/9/8/chartex" xmlns:cx2="http://schemas.microsoft.com/office/drawing/2015/10/21/chartex" xmlns:cx3="http://schemas.microsoft.com/office/drawing/2016/5/9/chartex" xmlns:cx4="http://schemas.microsoft.com/office/drawing/2016/5/10/chartex" xmlns:cx5="http://schemas.microsoft.com/office/drawing/2016/5/11/chartex" xmlns:cx6="http://schemas.microsoft.com/office/drawing/2016/5/12/chartex" xmlns:cx7="http://schemas.microsoft.com/office/drawing/2016/5/13/chartex" xmlns:cx8="http://schemas.microsoft.com/office/drawing/2016/5/14/chartex" xmlns:mc="http://schemas.openxmlformats.org/markup-compatibility/2006" xmlns:aink="http://schemas.microsoft.com/office/drawing/2016/ink" xmlns:am3d="http://schemas.microsoft.com/office/drawing/2017/model3d" xmlns:o="urn:schemas-microsoft-com:office:office" xmlns:r="http://schemas.openxmlformats.org/officeDocument/2006/relationships" xmlns:m="http://schemas.openxmlformats.org/officeDocument/2006/math" xmlns:v="urn:schemas-microsoft-com:vml" xmlns:wp14="http://schemas.microsoft.com/office/word/2010/wordprocessingDrawing" xmlns:wp="http://schemas.openxmlformats.org/drawingml/2006/wordprocessingDrawing" xmlns:w10="urn:schemas-microsoft-com:office:word" xmlns:w="http://schemas.openxmlformats.org/wordprocessingml/2006/main" xmlns:w14="http://schemas.microsoft.com/office/word/2010/wordml" xmlns:w15="http://schemas.microsoft.com/office/word/2012/wordml" xmlns:w16cid="http://schemas.microsoft.com/office/word/2016/wordml/cid" xmlns:w16se="http://schemas.microsoft.com/office/word/2015/wordml/symex" xmlns:wpg="http://schemas.microsoft.com/office/word/2010/wordprocessingGroup" xmlns:wpi="http://schemas.microsoft.com/office/word/2010/wordprocessingInk" xmlns:wne="http://schemas.microsoft.com/office/word/2006/wordml" xmlns:wps="http://schemas.microsoft.com/office/word/2010/wordprocessingShape" mc:Ignorable="w14 w15 w16se w16cid wp14">
   <w:abstractNum w:abstractNumId="0" w15:restartNumberingAfterBreak="0">
+    <w:nsid w:val="4FA06E8E"/>
+    <w:multiLevelType w:val="hybridMultilevel"/>
+    <w:tmpl w:val="25FC8DD0"/>
+    <w:lvl w:ilvl="0" w:tplc="08090001">
+      <w:start w:val="1"/>
+      <w:numFmt w:val="bullet"/>
+      <w:lvlText w:val=""/>
+      <w:lvlJc w:val="left"/>
+      <w:pPr>
+        <w:ind w:left="720" w:hanging="360"/>
+      </w:pPr>
+      <w:rPr>
+        <w:rFonts w:ascii="Symbol" w:hAnsi="Symbol" w:hint="default"/>
+      </w:rPr>
+    </w:lvl>
+    <w:lvl w:ilvl="1" w:tplc="08090003" w:tentative="1">
+      <w:start w:val="1"/>
+      <w:numFmt w:val="bullet"/>
+      <w:lvlText w:val="o"/>
+      <w:lvlJc w:val="left"/>
+      <w:pPr>
+        <w:ind w:left="1440" w:hanging="360"/>
+      </w:pPr>
+      <w:rPr>
+        <w:rFonts w:ascii="Courier New" w:hAnsi="Courier New" w:cs="Courier New" w:hint="default"/>
+      </w:rPr>
+    </w:lvl>
+    <w:lvl w:ilvl="2" w:tplc="08090005" w:tentative="1">
+      <w:start w:val="1"/>
+      <w:numFmt w:val="bullet"/>
+      <w:lvlText w:val=""/>
+      <w:lvlJc w:val="left"/>
+      <w:pPr>
+        <w:ind w:left="2160" w:hanging="360"/>
+      </w:pPr>
+      <w:rPr>
+        <w:rFonts w:ascii="Wingdings" w:hAnsi="Wingdings" w:hint="default"/>
+      </w:rPr>
+    </w:lvl>
+    <w:lvl w:ilvl="3" w:tplc="08090001" w:tentative="1">
+      <w:start w:val="1"/>
+      <w:numFmt w:val="bullet"/>
+      <w:lvlText w:val=""/>
+      <w:lvlJc w:val="left"/>
+      <w:pPr>
+        <w:ind w:left="2880" w:hanging="360"/>
+      </w:pPr>
+      <w:rPr>
+        <w:rFonts w:ascii="Symbol" w:hAnsi="Symbol" w:hint="default"/>
+      </w:rPr>
+    </w:lvl>
+    <w:lvl w:ilvl="4" w:tplc="08090003" w:tentative="1">
+      <w:start w:val="1"/>
+      <w:numFmt w:val="bullet"/>
+      <w:lvlText w:val="o"/>
+      <w:lvlJc w:val="left"/>
+      <w:pPr>
+        <w:ind w:left="3600" w:hanging="360"/>
+      </w:pPr>
+      <w:rPr>
+        <w:rFonts w:ascii="Courier New" w:hAnsi="Courier New" w:cs="Courier New" w:hint="default"/>
+      </w:rPr>
+    </w:lvl>
+    <w:lvl w:ilvl="5" w:tplc="08090005" w:tentative="1">
+      <w:start w:val="1"/>
+      <w:numFmt w:val="bullet"/>
+      <w:lvlText w:val=""/>
+      <w:lvlJc w:val="left"/>
+      <w:pPr>
+        <w:ind w:left="4320" w:hanging="360"/>
+      </w:pPr>
+      <w:rPr>
+        <w:rFonts w:ascii="Wingdings" w:hAnsi="Wingdings" w:hint="default"/>
+      </w:rPr>
+    </w:lvl>
+    <w:lvl w:ilvl="6" w:tplc="08090001" w:tentative="1">
+      <w:start w:val="1"/>
+      <w:numFmt w:val="bullet"/>
+      <w:lvlText w:val=""/>
+      <w:lvlJc w:val="left"/>
+      <w:pPr>
+        <w:ind w:left="5040" w:hanging="360"/>
+      </w:pPr>
+      <w:rPr>
+        <w:rFonts w:ascii="Symbol" w:hAnsi="Symbol" w:hint="default"/>
+      </w:rPr>
+    </w:lvl>
+    <w:lvl w:ilvl="7" w:tplc="08090003" w:tentative="1">
+      <w:start w:val="1"/>
+      <w:numFmt w:val="bullet"/>
+      <w:lvlText w:val="o"/>
+      <w:lvlJc w:val="left"/>
+      <w:pPr>
+        <w:ind w:left="5760" w:hanging="360"/>
+      </w:pPr>
+      <w:rPr>
+        <w:rFonts w:ascii="Courier New" w:hAnsi="Courier New" w:cs="Courier New" w:hint="default"/>
+      </w:rPr>
+    </w:lvl>
+    <w:lvl w:ilvl="8" w:tplc="08090005" w:tentative="1">
+      <w:start w:val="1"/>
+      <w:numFmt w:val="bullet"/>
+      <w:lvlText w:val=""/>
+      <w:lvlJc w:val="left"/>
+      <w:pPr>
+        <w:ind w:left="6480" w:hanging="360"/>
+      </w:pPr>
+      <w:rPr>
+        <w:rFonts w:ascii="Wingdings" w:hAnsi="Wingdings" w:hint="default"/>
+      </w:rPr>
+    </w:lvl>
+  </w:abstractNum>
+  <w:abstractNum w:abstractNumId="1" w15:restartNumberingAfterBreak="0">
+    <w:nsid w:val="5F3C4EA7"/>
+    <w:multiLevelType w:val="hybridMultilevel"/>
+    <w:tmpl w:val="3E9A292E"/>
+    <w:lvl w:ilvl="0" w:tplc="08090001">
+      <w:start w:val="1"/>
+      <w:numFmt w:val="bullet"/>
+      <w:lvlText w:val=""/>
+      <w:lvlJc w:val="left"/>
+      <w:pPr>
+        <w:ind w:left="1080" w:hanging="360"/>
+      </w:pPr>
+      <w:rPr>
+        <w:rFonts w:ascii="Symbol" w:hAnsi="Symbol" w:hint="default"/>
+      </w:rPr>
+    </w:lvl>
+    <w:lvl w:ilvl="1" w:tplc="08090003" w:tentative="1">
+      <w:start w:val="1"/>
+      <w:numFmt w:val="bullet"/>
+      <w:lvlText w:val="o"/>
+      <w:lvlJc w:val="left"/>
+      <w:pPr>
+        <w:ind w:left="1800" w:hanging="360"/>
+      </w:pPr>
+      <w:rPr>
+        <w:rFonts w:ascii="Courier New" w:hAnsi="Courier New" w:cs="Courier New" w:hint="default"/>
+      </w:rPr>
+    </w:lvl>
+    <w:lvl w:ilvl="2" w:tplc="08090005" w:tentative="1">
+      <w:start w:val="1"/>
+      <w:numFmt w:val="bullet"/>
+      <w:lvlText w:val=""/>
+      <w:lvlJc w:val="left"/>
+      <w:pPr>
+        <w:ind w:left="2520" w:hanging="360"/>
+      </w:pPr>
+      <w:rPr>
+        <w:rFonts w:ascii="Wingdings" w:hAnsi="Wingdings" w:hint="default"/>
+      </w:rPr>
+    </w:lvl>
+    <w:lvl w:ilvl="3" w:tplc="08090001" w:tentative="1">
+      <w:start w:val="1"/>
+      <w:numFmt w:val="bullet"/>
+      <w:lvlText w:val=""/>
+      <w:lvlJc w:val="left"/>
+      <w:pPr>
+        <w:ind w:left="3240" w:hanging="360"/>
+      </w:pPr>
+      <w:rPr>
+        <w:rFonts w:ascii="Symbol" w:hAnsi="Symbol" w:hint="default"/>
+      </w:rPr>
+    </w:lvl>
+    <w:lvl w:ilvl="4" w:tplc="08090003" w:tentative="1">
+      <w:start w:val="1"/>
+      <w:numFmt w:val="bullet"/>
+      <w:lvlText w:val="o"/>
+      <w:lvlJc w:val="left"/>
+      <w:pPr>
+        <w:ind w:left="3960" w:hanging="360"/>
+      </w:pPr>
+      <w:rPr>
+        <w:rFonts w:ascii="Courier New" w:hAnsi="Courier New" w:cs="Courier New" w:hint="default"/>
+      </w:rPr>
+    </w:lvl>
+    <w:lvl w:ilvl="5" w:tplc="08090005" w:tentative="1">
+      <w:start w:val="1"/>
+      <w:numFmt w:val="bullet"/>
+      <w:lvlText w:val=""/>
+      <w:lvlJc w:val="left"/>
+      <w:pPr>
+        <w:ind w:left="4680" w:hanging="360"/>
+      </w:pPr>
+      <w:rPr>
+        <w:rFonts w:ascii="Wingdings" w:hAnsi="Wingdings" w:hint="default"/>
+      </w:rPr>
+    </w:lvl>
+    <w:lvl w:ilvl="6" w:tplc="08090001" w:tentative="1">
+      <w:start w:val="1"/>
+      <w:numFmt w:val="bullet"/>
+      <w:lvlText w:val=""/>
+      <w:lvlJc w:val="left"/>
+      <w:pPr>
+        <w:ind w:left="5400" w:hanging="360"/>
+      </w:pPr>
+      <w:rPr>
+        <w:rFonts w:ascii="Symbol" w:hAnsi="Symbol" w:hint="default"/>
+      </w:rPr>
+    </w:lvl>
+    <w:lvl w:ilvl="7" w:tplc="08090003" w:tentative="1">
+      <w:start w:val="1"/>
+      <w:numFmt w:val="bullet"/>
+      <w:lvlText w:val="o"/>
+      <w:lvlJc w:val="left"/>
+      <w:pPr>
+        <w:ind w:left="6120" w:hanging="360"/>
+      </w:pPr>
+      <w:rPr>
+        <w:rFonts w:ascii="Courier New" w:hAnsi="Courier New" w:cs="Courier New" w:hint="default"/>
+      </w:rPr>
+    </w:lvl>
+    <w:lvl w:ilvl="8" w:tplc="08090005" w:tentative="1">
+      <w:start w:val="1"/>
+      <w:numFmt w:val="bullet"/>
+      <w:lvlText w:val=""/>
+      <w:lvlJc w:val="left"/>
+      <w:pPr>
+        <w:ind w:left="6840" w:hanging="360"/>
+      </w:pPr>
+      <w:rPr>
+        <w:rFonts w:ascii="Wingdings" w:hAnsi="Wingdings" w:hint="default"/>
+      </w:rPr>
+    </w:lvl>
+  </w:abstractNum>
+  <w:abstractNum w:abstractNumId="2" w15:restartNumberingAfterBreak="0">
     <w:nsid w:val="6F9E3E5B"/>
     <w:multiLevelType w:val="hybridMultilevel"/>
     <w:tmpl w:val="8BE671BE"/>
@@ -220,6 +517,12 @@
     </w:lvl>
   </w:abstractNum>
   <w:num w:numId="1">
+    <w:abstractNumId w:val="2"/>
+  </w:num>
+  <w:num w:numId="2">
+    <w:abstractNumId w:val="1"/>
+  </w:num>
+  <w:num w:numId="3">
     <w:abstractNumId w:val="0"/>
   </w:num>
 </w:numbering>
@@ -242,7 +545,7 @@
       </w:pPr>
     </w:pPrDefault>
   </w:docDefaults>
-  <w:latentStyles w:defLockedState="0" w:defUIPriority="99" w:defSemiHidden="0" w:defUnhideWhenUsed="0" w:defQFormat="0" w:count="377">
+  <w:latentStyles w:defLockedState="0" w:defUIPriority="99" w:defSemiHidden="0" w:defUnhideWhenUsed="0" w:defQFormat="0" w:count="376">
     <w:lsdException w:name="Normal" w:uiPriority="0" w:qFormat="1"/>
     <w:lsdException w:name="heading 1" w:uiPriority="9" w:qFormat="1"/>
     <w:lsdException w:name="heading 2" w:semiHidden="1" w:uiPriority="9" w:unhideWhenUsed="1" w:qFormat="1"/>
@@ -348,6 +651,7 @@
     <w:lsdException w:name="HTML Sample" w:semiHidden="1" w:unhideWhenUsed="1"/>
     <w:lsdException w:name="HTML Typewriter" w:semiHidden="1" w:unhideWhenUsed="1"/>
     <w:lsdException w:name="HTML Variable" w:semiHidden="1" w:unhideWhenUsed="1"/>
+    <w:lsdException w:name="Normal Table" w:semiHidden="1" w:unhideWhenUsed="1"/>
     <w:lsdException w:name="annotation subject" w:semiHidden="1" w:unhideWhenUsed="1"/>
     <w:lsdException w:name="No List" w:semiHidden="1" w:unhideWhenUsed="1"/>
     <w:lsdException w:name="Outline List 1" w:semiHidden="1" w:unhideWhenUsed="1"/>
@@ -393,9 +697,11 @@
     <w:lsdException w:name="Table Subtle 1" w:semiHidden="1" w:unhideWhenUsed="1"/>
     <w:lsdException w:name="Table Subtle 2" w:semiHidden="1" w:unhideWhenUsed="1"/>
     <w:lsdException w:name="Table Web 1" w:semiHidden="1" w:unhideWhenUsed="1"/>
+    <w:lsdException w:name="Table Web 2" w:semiHidden="1" w:unhideWhenUsed="1"/>
     <w:lsdException w:name="Table Web 3" w:semiHidden="1" w:unhideWhenUsed="1"/>
     <w:lsdException w:name="Balloon Text" w:semiHidden="1" w:unhideWhenUsed="1"/>
     <w:lsdException w:name="Table Grid" w:uiPriority="39"/>
+    <w:lsdException w:name="Table Theme" w:semiHidden="1" w:unhideWhenUsed="1"/>
     <w:lsdException w:name="Placeholder Text" w:semiHidden="1"/>
     <w:lsdException w:name="No Spacing" w:uiPriority="1" w:qFormat="1"/>
     <w:lsdException w:name="Light Shading" w:uiPriority="60"/>
@@ -616,7 +922,6 @@
     <w:lsdException w:name="Hashtag" w:semiHidden="1" w:unhideWhenUsed="1"/>
     <w:lsdException w:name="Unresolved Mention" w:semiHidden="1" w:unhideWhenUsed="1"/>
     <w:lsdException w:name="Smart Link" w:semiHidden="1" w:unhideWhenUsed="1"/>
-    <w:lsdException w:name="Smart Link Error" w:semiHidden="1" w:unhideWhenUsed="1"/>
   </w:latentStyles>
   <w:style w:type="paragraph" w:default="1" w:styleId="Normal">
     <w:name w:val="Normal"/>

</xml_diff>